<commit_message>
full block chain working
</commit_message>
<xml_diff>
--- a/Blockchain-based-database.docx
+++ b/Blockchain-based-database.docx
@@ -531,9 +531,126 @@
     </w:p>
     <w:p>
       <w:pPr>
+        <w:pStyle w:val="Heading1"/>
+      </w:pPr>
+      <w:r>
+        <w:t>Experiment</w:t>
+      </w:r>
+    </w:p>
+    <w:p>
+      <w:pPr>
         <w:pStyle w:val="Heading2"/>
       </w:pPr>
-    </w:p>
+      <w:r>
+        <w:t>Node authentication</w:t>
+      </w:r>
+    </w:p>
+    <w:p>
+      <w:pPr>
+        <w:pStyle w:val="Heading2"/>
+      </w:pPr>
+      <w:r>
+        <w:t xml:space="preserve">Node </w:t>
+      </w:r>
+      <w:proofErr w:type="spellStart"/>
+      <w:r>
+        <w:t>synchronisation</w:t>
+      </w:r>
+      <w:proofErr w:type="spellEnd"/>
+    </w:p>
+    <w:p>
+      <w:pPr>
+        <w:pStyle w:val="Heading2"/>
+      </w:pPr>
+      <w:r>
+        <w:t>Proof of work</w:t>
+      </w:r>
+    </w:p>
+    <w:p>
+      <w:pPr>
+        <w:pStyle w:val="Heading3"/>
+      </w:pPr>
+      <w:r>
+        <w:t>Key notes</w:t>
+      </w:r>
+    </w:p>
+    <w:p>
+      <w:r>
+        <w:t>Any peer can replace nodes</w:t>
+      </w:r>
+    </w:p>
+    <w:p>
+      <w:r>
+        <w:t>The proof of work makes it expensive to generate corrupt chains</w:t>
+      </w:r>
+    </w:p>
+    <w:p>
+      <w:r>
+        <w:t>Manageable to submit one block, unproductive to generate entire chain</w:t>
+      </w:r>
+    </w:p>
+    <w:p>
+      <w:pPr>
+        <w:pStyle w:val="Heading3"/>
+      </w:pPr>
+      <w:proofErr w:type="spellStart"/>
+      <w:r>
+        <w:t>Ransomeware</w:t>
+      </w:r>
+      <w:proofErr w:type="spellEnd"/>
+      <w:r>
+        <w:t xml:space="preserve"> attack</w:t>
+      </w:r>
+    </w:p>
+    <w:p>
+      <w:pPr>
+        <w:pStyle w:val="Heading4"/>
+      </w:pPr>
+      <w:r>
+        <w:t>51% attack</w:t>
+      </w:r>
+    </w:p>
+    <w:p>
+      <w:r>
+        <w:t>A 51% attack for bitcoin would be more than $6billion dollars [proof]</w:t>
+      </w:r>
+    </w:p>
+    <w:p>
+      <w:r>
+        <w:t>The dishonest would loose money as a result of attacking and undermining its accuracy.</w:t>
+      </w:r>
+    </w:p>
+    <w:p>
+      <w:pPr>
+        <w:pStyle w:val="Heading4"/>
+      </w:pPr>
+      <w:r>
+        <w:t>Preventing 51% attack using ‘nonce’ value</w:t>
+      </w:r>
+    </w:p>
+    <w:p>
+      <w:r>
+        <w:t xml:space="preserve">Create difficulty in producing a hash value with some level of difficulty. This makes it computationally harder to create new hashes easily and add them to the block-chain. This also deteriorates performance. </w:t>
+      </w:r>
+    </w:p>
+    <w:p>
+      <w:r>
+        <w:t xml:space="preserve">As an alternative, we can use the threat-level based on perceived threat to adjust difficulty and thus making it easier/harder to add new blocks, and as a consequence optimizing the performance as needed.  </w:t>
+      </w:r>
+    </w:p>
+    <w:p/>
+    <w:p/>
+    <w:p/>
+    <w:p/>
+    <w:p>
+      <w:pPr>
+        <w:pStyle w:val="Heading1"/>
+      </w:pPr>
+      <w:r>
+        <w:t>Result</w:t>
+      </w:r>
+    </w:p>
+    <w:p/>
     <w:sectPr>
       <w:pgSz w:w="12240" w:h="15840"/>
       <w:pgMar w:top="1440" w:right="1440" w:bottom="1440" w:left="1440" w:header="720" w:footer="720" w:gutter="0"/>
@@ -1102,7 +1219,6 @@
     <w:next w:val="Normal"/>
     <w:link w:val="Heading3Char"/>
     <w:uiPriority w:val="9"/>
-    <w:semiHidden/>
     <w:unhideWhenUsed/>
     <w:qFormat/>
     <w:rsid w:val="009F3D66"/>
@@ -1129,7 +1245,6 @@
     <w:next w:val="Normal"/>
     <w:link w:val="Heading4Char"/>
     <w:uiPriority w:val="9"/>
-    <w:semiHidden/>
     <w:unhideWhenUsed/>
     <w:qFormat/>
     <w:rsid w:val="009F3D66"/>
@@ -1156,7 +1271,6 @@
     <w:next w:val="Normal"/>
     <w:link w:val="Heading5Char"/>
     <w:uiPriority w:val="9"/>
-    <w:semiHidden/>
     <w:unhideWhenUsed/>
     <w:qFormat/>
     <w:rsid w:val="009F3D66"/>
@@ -1440,7 +1554,6 @@
     <w:basedOn w:val="DefaultParagraphFont"/>
     <w:link w:val="Heading3"/>
     <w:uiPriority w:val="9"/>
-    <w:semiHidden/>
     <w:rsid w:val="009F3D66"/>
     <w:rPr>
       <w:rFonts w:asciiTheme="majorHAnsi" w:eastAsiaTheme="majorEastAsia" w:hAnsiTheme="majorHAnsi" w:cstheme="majorBidi"/>
@@ -1454,7 +1567,6 @@
     <w:basedOn w:val="DefaultParagraphFont"/>
     <w:link w:val="Heading4"/>
     <w:uiPriority w:val="9"/>
-    <w:semiHidden/>
     <w:rsid w:val="009F3D66"/>
     <w:rPr>
       <w:rFonts w:asciiTheme="majorHAnsi" w:eastAsiaTheme="majorEastAsia" w:hAnsiTheme="majorHAnsi" w:cstheme="majorBidi"/>
@@ -1468,7 +1580,6 @@
     <w:basedOn w:val="DefaultParagraphFont"/>
     <w:link w:val="Heading5"/>
     <w:uiPriority w:val="9"/>
-    <w:semiHidden/>
     <w:rsid w:val="009F3D66"/>
     <w:rPr>
       <w:rFonts w:asciiTheme="majorHAnsi" w:eastAsiaTheme="majorEastAsia" w:hAnsiTheme="majorHAnsi" w:cstheme="majorBidi"/>

</xml_diff>